<commit_message>
update html and sample data
</commit_message>
<xml_diff>
--- a/Example_Data/Notes_on_Datasets.docx
+++ b/Example_Data/Notes_on_Datasets.docx
@@ -9,70 +9,124 @@
       </w:pPr>
       <w:r>
         <w:rPr/>
-        <w:t>Stability</w:t>
-      </w:r>
-    </w:p>
-    <w:p>
-      <w:pPr>
-        <w:pStyle w:val="Normal"/>
-        <w:rPr/>
-      </w:pPr>
-      <w:r>
-        <w:rPr/>
-        <w:t>Use stabilty_example.csv</w:t>
-      </w:r>
-    </w:p>
-    <w:p>
-      <w:pPr>
-        <w:pStyle w:val="Normal"/>
-        <w:rPr/>
-      </w:pPr>
-      <w:r>
-        <w:rPr/>
-        <w:t>Sample order</w:t>
-      </w:r>
-    </w:p>
-    <w:p>
-      <w:pPr>
-        <w:pStyle w:val="Normal"/>
-        <w:rPr/>
-      </w:pPr>
-      <w:r>
-        <w:rPr/>
-        <w:t>CHR1,CHR4,CHR8,CHR10,CHR12,CHR17,CHR18,CHR20,CHRX</w:t>
-      </w:r>
-    </w:p>
-    <w:p>
-      <w:pPr>
-        <w:pStyle w:val="Normal"/>
-        <w:rPr/>
-      </w:pPr>
-      <w:r>
-        <w:rPr/>
-      </w:r>
-    </w:p>
-    <w:p>
-      <w:pPr>
-        <w:pStyle w:val="Normal"/>
-        <w:rPr/>
-      </w:pPr>
-      <w:r>
-        <w:rPr/>
-        <w:t>First delta:  (control/ housekeeping gene) is CHR4 (most stable region)</w:t>
-      </w:r>
-    </w:p>
-    <w:p>
-      <w:pPr>
-        <w:pStyle w:val="Normal"/>
-        <w:rPr/>
-      </w:pPr>
-      <w:r>
-        <w:rPr/>
-        <w:t>Second delta:</w:t>
-      </w:r>
-      <w:r>
-        <w:rPr/>
-        <w:t xml:space="preserve"> Normal</w:t>
+        <w:t>The following are the setting used process raw data into the plots shown in the manuscript.</w:t>
+      </w:r>
+    </w:p>
+    <w:p>
+      <w:pPr>
+        <w:pStyle w:val="Normal"/>
+        <w:rPr/>
+      </w:pPr>
+      <w:r>
+        <w:rPr/>
+      </w:r>
+    </w:p>
+    <w:p>
+      <w:pPr>
+        <w:pStyle w:val="Normal"/>
+        <w:rPr/>
+      </w:pPr>
+      <w:r>
+        <w:rPr/>
+        <w:t>Figure 2: Genomic instability test</w:t>
+      </w:r>
+    </w:p>
+    <w:p>
+      <w:pPr>
+        <w:pStyle w:val="Normal"/>
+        <w:rPr/>
+      </w:pPr>
+      <w:r>
+        <w:rPr/>
+        <w:t xml:space="preserve">The file:  </w:t>
+      </w:r>
+      <w:r>
+        <w:rPr/>
+        <w:t>stabilty_example.csv</w:t>
+      </w:r>
+    </w:p>
+    <w:p>
+      <w:pPr>
+        <w:pStyle w:val="Normal"/>
+        <w:rPr/>
+      </w:pPr>
+      <w:r>
+        <w:rPr/>
+        <w:t>Model: Ins</w:t>
+      </w:r>
+      <w:r>
+        <w:rPr/>
+        <w:t>tability</w:t>
+      </w:r>
+    </w:p>
+    <w:p>
+      <w:pPr>
+        <w:pStyle w:val="Normal"/>
+        <w:rPr/>
+      </w:pPr>
+      <w:r>
+        <w:rPr/>
+        <w:t xml:space="preserve">Targets / referecne </w:t>
+      </w:r>
+      <w:r>
+        <w:rPr/>
+        <w:t xml:space="preserve">chromosome </w:t>
+      </w:r>
+      <w:r>
+        <w:rPr/>
+        <w:t xml:space="preserve"> (first ‘delta’)</w:t>
+      </w:r>
+      <w:r>
+        <w:rPr/>
+        <w:t xml:space="preserve">: </w:t>
+      </w:r>
+      <w:r>
+        <w:rPr/>
+        <w:t>CHR4</w:t>
+      </w:r>
+    </w:p>
+    <w:p>
+      <w:pPr>
+        <w:pStyle w:val="Normal"/>
+        <w:rPr/>
+      </w:pPr>
+      <w:r>
+        <w:rPr/>
+        <w:t>Target</w:t>
+      </w:r>
+      <w:r>
+        <w:rPr/>
+        <w:t xml:space="preserve"> order: CHR1,CHR4,CHR8,CHR10,CHR12,CHR17,CHR18,CHR20,CHRX</w:t>
+      </w:r>
+    </w:p>
+    <w:p>
+      <w:pPr>
+        <w:pStyle w:val="Normal"/>
+        <w:rPr/>
+      </w:pPr>
+      <w:r>
+        <w:rPr/>
+        <w:t xml:space="preserve">Sample order: </w:t>
+      </w:r>
+      <w:bookmarkStart w:id="0" w:name="__DdeLink__23_3792513122"/>
+      <w:r>
+        <w:rPr/>
+        <w:t>GM2592,GM25975,GM25974,GM25953,Normal</w:t>
+      </w:r>
+      <w:bookmarkEnd w:id="0"/>
+    </w:p>
+    <w:p>
+      <w:pPr>
+        <w:pStyle w:val="Normal"/>
+        <w:rPr/>
+      </w:pPr>
+      <w:r>
+        <w:rPr/>
+        <w:t xml:space="preserve">Control sample </w:t>
+      </w:r>
+      <w:r>
+        <w:rPr/>
+        <w:t>Second ‘delta’: Normal</w:t>
       </w:r>
     </w:p>
     <w:p>
@@ -169,7 +223,6 @@
     <w:rPrDefault>
       <w:rPr>
         <w:rFonts w:ascii="Arial" w:hAnsi="Arial" w:eastAsia="Arial" w:cs="Arial"/>
-        <w:sz w:val="22"/>
         <w:szCs w:val="22"/>
         <w:lang w:val="en" w:eastAsia="zh-CN" w:bidi="hi-IN"/>
       </w:rPr>
@@ -183,7 +236,9 @@
     <w:qFormat/>
     <w:pPr>
       <w:widowControl w:val="false"/>
+      <w:bidi w:val="0"/>
       <w:spacing w:lineRule="auto" w:line="276"/>
+      <w:jc w:val="left"/>
     </w:pPr>
     <w:rPr>
       <w:rFonts w:ascii="Arial" w:hAnsi="Arial" w:eastAsia="Arial" w:cs="Arial"/>
@@ -196,99 +251,119 @@
   </w:style>
   <w:style w:type="paragraph" w:styleId="Heading1">
     <w:name w:val="Heading 1"/>
-    <w:basedOn w:val="Normal1"/>
     <w:next w:val="Normal"/>
     <w:qFormat/>
     <w:pPr>
       <w:keepNext w:val="true"/>
       <w:keepLines/>
+      <w:widowControl w:val="false"/>
       <w:spacing w:lineRule="auto" w:line="240" w:before="400" w:after="120"/>
     </w:pPr>
     <w:rPr>
+      <w:rFonts w:ascii="Arial" w:hAnsi="Arial" w:eastAsia="Arial" w:cs="Arial"/>
+      <w:color w:val="auto"/>
+      <w:kern w:val="0"/>
       <w:sz w:val="40"/>
       <w:szCs w:val="40"/>
+      <w:lang w:val="en" w:eastAsia="zh-CN" w:bidi="hi-IN"/>
     </w:rPr>
   </w:style>
   <w:style w:type="paragraph" w:styleId="Heading2">
     <w:name w:val="Heading 2"/>
-    <w:basedOn w:val="Normal1"/>
     <w:next w:val="Normal"/>
     <w:qFormat/>
     <w:pPr>
       <w:keepNext w:val="true"/>
       <w:keepLines/>
+      <w:widowControl w:val="false"/>
       <w:spacing w:lineRule="auto" w:line="240" w:before="360" w:after="120"/>
     </w:pPr>
     <w:rPr>
+      <w:rFonts w:ascii="Arial" w:hAnsi="Arial" w:eastAsia="Arial" w:cs="Arial"/>
       <w:b w:val="false"/>
+      <w:color w:val="auto"/>
+      <w:kern w:val="0"/>
       <w:sz w:val="32"/>
       <w:szCs w:val="32"/>
+      <w:lang w:val="en" w:eastAsia="zh-CN" w:bidi="hi-IN"/>
     </w:rPr>
   </w:style>
   <w:style w:type="paragraph" w:styleId="Heading3">
     <w:name w:val="Heading 3"/>
-    <w:basedOn w:val="Normal1"/>
     <w:next w:val="Normal"/>
     <w:qFormat/>
     <w:pPr>
       <w:keepNext w:val="true"/>
       <w:keepLines/>
+      <w:widowControl w:val="false"/>
       <w:spacing w:lineRule="auto" w:line="240" w:before="320" w:after="80"/>
     </w:pPr>
     <w:rPr>
+      <w:rFonts w:ascii="Arial" w:hAnsi="Arial" w:eastAsia="Arial" w:cs="Arial"/>
       <w:b w:val="false"/>
       <w:color w:val="434343"/>
+      <w:kern w:val="0"/>
       <w:sz w:val="28"/>
       <w:szCs w:val="28"/>
+      <w:lang w:val="en" w:eastAsia="zh-CN" w:bidi="hi-IN"/>
     </w:rPr>
   </w:style>
   <w:style w:type="paragraph" w:styleId="Heading4">
     <w:name w:val="Heading 4"/>
-    <w:basedOn w:val="Normal1"/>
     <w:next w:val="Normal"/>
     <w:qFormat/>
     <w:pPr>
       <w:keepNext w:val="true"/>
       <w:keepLines/>
+      <w:widowControl w:val="false"/>
       <w:spacing w:lineRule="auto" w:line="240" w:before="280" w:after="80"/>
     </w:pPr>
     <w:rPr>
+      <w:rFonts w:ascii="Arial" w:hAnsi="Arial" w:eastAsia="Arial" w:cs="Arial"/>
       <w:color w:val="666666"/>
+      <w:kern w:val="0"/>
       <w:sz w:val="24"/>
       <w:szCs w:val="24"/>
+      <w:lang w:val="en" w:eastAsia="zh-CN" w:bidi="hi-IN"/>
     </w:rPr>
   </w:style>
   <w:style w:type="paragraph" w:styleId="Heading5">
     <w:name w:val="Heading 5"/>
-    <w:basedOn w:val="Normal1"/>
     <w:next w:val="Normal"/>
     <w:qFormat/>
     <w:pPr>
       <w:keepNext w:val="true"/>
       <w:keepLines/>
+      <w:widowControl w:val="false"/>
       <w:spacing w:lineRule="auto" w:line="240" w:before="240" w:after="80"/>
     </w:pPr>
     <w:rPr>
+      <w:rFonts w:ascii="Arial" w:hAnsi="Arial" w:eastAsia="Arial" w:cs="Arial"/>
       <w:color w:val="666666"/>
+      <w:kern w:val="0"/>
       <w:sz w:val="22"/>
       <w:szCs w:val="22"/>
+      <w:lang w:val="en" w:eastAsia="zh-CN" w:bidi="hi-IN"/>
     </w:rPr>
   </w:style>
   <w:style w:type="paragraph" w:styleId="Heading6">
     <w:name w:val="Heading 6"/>
-    <w:basedOn w:val="Normal1"/>
     <w:next w:val="Normal"/>
     <w:qFormat/>
     <w:pPr>
       <w:keepNext w:val="true"/>
       <w:keepLines/>
+      <w:widowControl w:val="false"/>
       <w:spacing w:lineRule="auto" w:line="240" w:before="240" w:after="80"/>
     </w:pPr>
     <w:rPr>
+      <w:rFonts w:ascii="Arial" w:hAnsi="Arial" w:eastAsia="Arial" w:cs="Arial"/>
       <w:i/>
       <w:color w:val="666666"/>
+      <w:kern w:val="0"/>
       <w:sz w:val="22"/>
       <w:szCs w:val="22"/>
+      <w:lang w:val="en" w:eastAsia="zh-CN" w:bidi="hi-IN"/>
     </w:rPr>
   </w:style>
   <w:style w:type="paragraph" w:styleId="Heading">
@@ -349,7 +424,7 @@
       <w:rFonts w:cs="FreeSans"/>
     </w:rPr>
   </w:style>
-  <w:style w:type="paragraph" w:styleId="Normal1" w:default="1">
+  <w:style w:type="paragraph" w:styleId="LOnormal" w:default="1">
     <w:name w:val="LO-normal"/>
     <w:qFormat/>
     <w:pPr>
@@ -368,7 +443,7 @@
   </w:style>
   <w:style w:type="paragraph" w:styleId="Title">
     <w:name w:val="Title"/>
-    <w:basedOn w:val="Normal1"/>
+    <w:basedOn w:val="LOnormal"/>
     <w:next w:val="Normal"/>
     <w:qFormat/>
     <w:pPr>
@@ -383,7 +458,7 @@
   </w:style>
   <w:style w:type="paragraph" w:styleId="Subtitle">
     <w:name w:val="Subtitle"/>
-    <w:basedOn w:val="Normal1"/>
+    <w:basedOn w:val="LOnormal"/>
     <w:next w:val="Normal"/>
     <w:qFormat/>
     <w:pPr>

</xml_diff>

<commit_message>
sample data notes update
</commit_message>
<xml_diff>
--- a/Example_Data/Notes_on_Datasets.docx
+++ b/Example_Data/Notes_on_Datasets.docx
@@ -38,89 +38,67 @@
       </w:pPr>
       <w:r>
         <w:rPr/>
-        <w:t xml:space="preserve">The file:  </w:t>
-      </w:r>
-      <w:r>
-        <w:rPr/>
-        <w:t>stabilty_example.csv</w:t>
-      </w:r>
-    </w:p>
-    <w:p>
-      <w:pPr>
-        <w:pStyle w:val="Normal"/>
-        <w:rPr/>
-      </w:pPr>
-      <w:r>
-        <w:rPr/>
-        <w:t>Model: Ins</w:t>
-      </w:r>
-      <w:r>
-        <w:rPr/>
-        <w:t>tability</w:t>
-      </w:r>
-    </w:p>
-    <w:p>
-      <w:pPr>
-        <w:pStyle w:val="Normal"/>
-        <w:rPr/>
-      </w:pPr>
-      <w:r>
-        <w:rPr/>
-        <w:t xml:space="preserve">Targets / referecne </w:t>
-      </w:r>
-      <w:r>
-        <w:rPr/>
-        <w:t xml:space="preserve">chromosome </w:t>
-      </w:r>
-      <w:r>
-        <w:rPr/>
-        <w:t xml:space="preserve"> (first ‘delta’)</w:t>
-      </w:r>
-      <w:r>
-        <w:rPr/>
-        <w:t xml:space="preserve">: </w:t>
-      </w:r>
-      <w:r>
-        <w:rPr/>
-        <w:t>CHR4</w:t>
-      </w:r>
-    </w:p>
-    <w:p>
-      <w:pPr>
-        <w:pStyle w:val="Normal"/>
-        <w:rPr/>
-      </w:pPr>
-      <w:r>
-        <w:rPr/>
-        <w:t>Target</w:t>
-      </w:r>
-      <w:r>
-        <w:rPr/>
-        <w:t xml:space="preserve"> order: CHR1,CHR4,CHR8,CHR10,CHR12,CHR17,CHR18,CHR20,CHRX</w:t>
-      </w:r>
-    </w:p>
-    <w:p>
-      <w:pPr>
-        <w:pStyle w:val="Normal"/>
-        <w:rPr/>
-      </w:pPr>
-      <w:r>
-        <w:rPr/>
-        <w:t>Sample order: GM2592,GM25975,GM25974,GM25953,Normal</w:t>
-      </w:r>
-    </w:p>
-    <w:p>
-      <w:pPr>
-        <w:pStyle w:val="Normal"/>
-        <w:rPr/>
-      </w:pPr>
-      <w:r>
-        <w:rPr/>
-        <w:t xml:space="preserve">Control sample </w:t>
-      </w:r>
-      <w:r>
-        <w:rPr/>
-        <w:t>Second ‘delta’: Normal</w:t>
+        <w:t>The file:  stabilty_example.csv</w:t>
+      </w:r>
+    </w:p>
+    <w:p>
+      <w:pPr>
+        <w:pStyle w:val="Normal"/>
+        <w:rPr/>
+      </w:pPr>
+      <w:r>
+        <w:rPr/>
+        <w:t>Model: Instability</w:t>
+      </w:r>
+    </w:p>
+    <w:p>
+      <w:pPr>
+        <w:pStyle w:val="Normal"/>
+        <w:rPr/>
+      </w:pPr>
+      <w:r>
+        <w:rPr/>
+        <w:t>Targets / referecne chromosome  (first ‘delta’): CHR4</w:t>
+      </w:r>
+    </w:p>
+    <w:p>
+      <w:pPr>
+        <w:pStyle w:val="Normal"/>
+        <w:rPr/>
+      </w:pPr>
+      <w:r>
+        <w:rPr/>
+        <w:t>Target order: CHR1,CHR4,CHR8,CHR10,CHR12,CHR17,CHR18,CHR20,CHRX</w:t>
+      </w:r>
+    </w:p>
+    <w:p>
+      <w:pPr>
+        <w:pStyle w:val="Normal"/>
+        <w:rPr/>
+      </w:pPr>
+      <w:r>
+        <w:rPr/>
+        <w:t xml:space="preserve">Sample order: </w:t>
+      </w:r>
+      <w:bookmarkStart w:id="0" w:name="__DdeLink__22_67743727"/>
+      <w:r>
+        <w:rPr/>
+        <w:t>GM25953,GM25975,GM25974,GM25952</w:t>
+      </w:r>
+      <w:r>
+        <w:rPr/>
+        <w:t>,Normal</w:t>
+      </w:r>
+      <w:bookmarkEnd w:id="0"/>
+    </w:p>
+    <w:p>
+      <w:pPr>
+        <w:pStyle w:val="Normal"/>
+        <w:rPr/>
+      </w:pPr>
+      <w:r>
+        <w:rPr/>
+        <w:t>Control sample Second ‘delta’: Normal</w:t>
       </w:r>
     </w:p>
     <w:p>
@@ -245,13 +223,16 @@
   </w:style>
   <w:style w:type="paragraph" w:styleId="Heading1">
     <w:name w:val="Heading 1"/>
+    <w:basedOn w:val="Normal"/>
     <w:next w:val="Normal"/>
     <w:qFormat/>
     <w:pPr>
       <w:keepNext w:val="true"/>
       <w:keepLines/>
       <w:widowControl w:val="false"/>
+      <w:bidi w:val="0"/>
       <w:spacing w:lineRule="auto" w:line="240" w:before="400" w:after="120"/>
+      <w:jc w:val="left"/>
     </w:pPr>
     <w:rPr>
       <w:rFonts w:ascii="Arial" w:hAnsi="Arial" w:eastAsia="Arial" w:cs="Arial"/>
@@ -264,13 +245,16 @@
   </w:style>
   <w:style w:type="paragraph" w:styleId="Heading2">
     <w:name w:val="Heading 2"/>
+    <w:basedOn w:val="Normal"/>
     <w:next w:val="Normal"/>
     <w:qFormat/>
     <w:pPr>
       <w:keepNext w:val="true"/>
       <w:keepLines/>
       <w:widowControl w:val="false"/>
+      <w:bidi w:val="0"/>
       <w:spacing w:lineRule="auto" w:line="240" w:before="360" w:after="120"/>
+      <w:jc w:val="left"/>
     </w:pPr>
     <w:rPr>
       <w:rFonts w:ascii="Arial" w:hAnsi="Arial" w:eastAsia="Arial" w:cs="Arial"/>
@@ -284,13 +268,16 @@
   </w:style>
   <w:style w:type="paragraph" w:styleId="Heading3">
     <w:name w:val="Heading 3"/>
+    <w:basedOn w:val="Normal"/>
     <w:next w:val="Normal"/>
     <w:qFormat/>
     <w:pPr>
       <w:keepNext w:val="true"/>
       <w:keepLines/>
       <w:widowControl w:val="false"/>
+      <w:bidi w:val="0"/>
       <w:spacing w:lineRule="auto" w:line="240" w:before="320" w:after="80"/>
+      <w:jc w:val="left"/>
     </w:pPr>
     <w:rPr>
       <w:rFonts w:ascii="Arial" w:hAnsi="Arial" w:eastAsia="Arial" w:cs="Arial"/>
@@ -304,13 +291,16 @@
   </w:style>
   <w:style w:type="paragraph" w:styleId="Heading4">
     <w:name w:val="Heading 4"/>
+    <w:basedOn w:val="Normal"/>
     <w:next w:val="Normal"/>
     <w:qFormat/>
     <w:pPr>
       <w:keepNext w:val="true"/>
       <w:keepLines/>
       <w:widowControl w:val="false"/>
+      <w:bidi w:val="0"/>
       <w:spacing w:lineRule="auto" w:line="240" w:before="280" w:after="80"/>
+      <w:jc w:val="left"/>
     </w:pPr>
     <w:rPr>
       <w:rFonts w:ascii="Arial" w:hAnsi="Arial" w:eastAsia="Arial" w:cs="Arial"/>
@@ -323,13 +313,16 @@
   </w:style>
   <w:style w:type="paragraph" w:styleId="Heading5">
     <w:name w:val="Heading 5"/>
+    <w:basedOn w:val="Normal"/>
     <w:next w:val="Normal"/>
     <w:qFormat/>
     <w:pPr>
       <w:keepNext w:val="true"/>
       <w:keepLines/>
       <w:widowControl w:val="false"/>
+      <w:bidi w:val="0"/>
       <w:spacing w:lineRule="auto" w:line="240" w:before="240" w:after="80"/>
+      <w:jc w:val="left"/>
     </w:pPr>
     <w:rPr>
       <w:rFonts w:ascii="Arial" w:hAnsi="Arial" w:eastAsia="Arial" w:cs="Arial"/>
@@ -342,13 +335,16 @@
   </w:style>
   <w:style w:type="paragraph" w:styleId="Heading6">
     <w:name w:val="Heading 6"/>
+    <w:basedOn w:val="Normal"/>
     <w:next w:val="Normal"/>
     <w:qFormat/>
     <w:pPr>
       <w:keepNext w:val="true"/>
       <w:keepLines/>
       <w:widowControl w:val="false"/>
+      <w:bidi w:val="0"/>
       <w:spacing w:lineRule="auto" w:line="240" w:before="240" w:after="80"/>
+      <w:jc w:val="left"/>
     </w:pPr>
     <w:rPr>
       <w:rFonts w:ascii="Arial" w:hAnsi="Arial" w:eastAsia="Arial" w:cs="Arial"/>

</xml_diff>

<commit_message>
notes on sample data
</commit_message>
<xml_diff>
--- a/Example_Data/Notes_on_Datasets.docx
+++ b/Example_Data/Notes_on_Datasets.docx
@@ -24,10 +24,17 @@
     <w:p>
       <w:pPr>
         <w:pStyle w:val="Normal"/>
-        <w:rPr/>
-      </w:pPr>
-      <w:r>
-        <w:rPr/>
+        <w:rPr>
+          <w:b/>
+          <w:b/>
+          <w:bCs/>
+        </w:rPr>
+      </w:pPr>
+      <w:r>
+        <w:rPr>
+          <w:b/>
+          <w:bCs/>
+        </w:rPr>
         <w:t>Figure 2: Genomic instability test</w:t>
       </w:r>
     </w:p>
@@ -58,7 +65,7 @@
       </w:pPr>
       <w:r>
         <w:rPr/>
-        <w:t>Targets / referecne chromosome  (first ‘delta’): CHR4</w:t>
+        <w:t>Targets for normalization ( chromosome  (first ‘delta’) ): CHR4</w:t>
       </w:r>
     </w:p>
     <w:p>
@@ -78,102 +85,372 @@
       </w:pPr>
       <w:r>
         <w:rPr/>
-        <w:t xml:space="preserve">Sample order: </w:t>
-      </w:r>
-      <w:bookmarkStart w:id="0" w:name="__DdeLink__22_67743727"/>
-      <w:r>
-        <w:rPr/>
-        <w:t>GM25953,GM25975,GM25974,GM25952</w:t>
-      </w:r>
-      <w:r>
-        <w:rPr/>
-        <w:t>,Normal</w:t>
+        <w:t>Sample order: GM25953,GM25975,GM25974,GM25952,Normal</w:t>
+      </w:r>
+    </w:p>
+    <w:p>
+      <w:pPr>
+        <w:pStyle w:val="Normal"/>
+        <w:rPr/>
+      </w:pPr>
+      <w:r>
+        <w:rPr/>
+        <w:t>Control sample Second ‘delta’: Normal</w:t>
+      </w:r>
+    </w:p>
+    <w:p>
+      <w:pPr>
+        <w:pStyle w:val="Normal"/>
+        <w:rPr/>
+      </w:pPr>
+      <w:r>
+        <w:rPr/>
+      </w:r>
+    </w:p>
+    <w:p>
+      <w:pPr>
+        <w:pStyle w:val="Normal"/>
+        <w:rPr>
+          <w:b/>
+          <w:b/>
+          <w:bCs/>
+        </w:rPr>
+      </w:pPr>
+      <w:r>
+        <w:rPr>
+          <w:b/>
+          <w:bCs/>
+        </w:rPr>
+        <w:t xml:space="preserve">Figure 3: Absolute quantification </w:t>
+      </w:r>
+    </w:p>
+    <w:p>
+      <w:pPr>
+        <w:pStyle w:val="Normal"/>
+        <w:rPr/>
+      </w:pPr>
+      <w:r>
+        <w:rPr/>
+        <w:t xml:space="preserve">The file:  5 files in the folder ‘Absolute </w:t>
+      </w:r>
+    </w:p>
+    <w:p>
+      <w:pPr>
+        <w:pStyle w:val="Normal"/>
+        <w:rPr/>
+      </w:pPr>
+      <w:r>
+        <w:rPr/>
+        <w:t>-- All files can be uploaded at once</w:t>
+      </w:r>
+    </w:p>
+    <w:p>
+      <w:pPr>
+        <w:pStyle w:val="Normal"/>
+        <w:rPr/>
+      </w:pPr>
+      <w:r>
+        <w:rPr/>
+        <w:t xml:space="preserve">-- The reference gene must be included </w:t>
+      </w:r>
+    </w:p>
+    <w:p>
+      <w:pPr>
+        <w:pStyle w:val="Normal"/>
+        <w:rPr/>
+      </w:pPr>
+      <w:r>
+        <w:rPr/>
+        <w:t>Model: Absolute</w:t>
+      </w:r>
+    </w:p>
+    <w:p>
+      <w:pPr>
+        <w:pStyle w:val="Normal"/>
+        <w:rPr/>
+      </w:pPr>
+      <w:r>
+        <w:rPr/>
+        <w:t>Targets for normalization (endogenous control genes): ACTB,GAPDH</w:t>
+      </w:r>
+    </w:p>
+    <w:p>
+      <w:pPr>
+        <w:pStyle w:val="Normal"/>
+        <w:rPr/>
+      </w:pPr>
+      <w:r>
+        <w:rPr/>
+        <w:t>Target order: left blank</w:t>
+      </w:r>
+    </w:p>
+    <w:p>
+      <w:pPr>
+        <w:pStyle w:val="Normal"/>
+        <w:rPr>
+          <w:i/>
+          <w:i/>
+          <w:iCs/>
+          <w:color w:val="B2B2B2"/>
+        </w:rPr>
+      </w:pPr>
+      <w:r>
+        <w:rPr>
+          <w:i/>
+          <w:iCs/>
+          <w:color w:val="B2B2B2"/>
+        </w:rPr>
+        <w:t>Control cell lines and stages order ------ []</w:t>
+      </w:r>
+    </w:p>
+    <w:p>
+      <w:pPr>
+        <w:pStyle w:val="Normal"/>
+        <w:rPr/>
+      </w:pPr>
+      <w:r>
+        <w:rPr/>
+        <w:t>Sample order: NCRM1-IPSC,522-266-2-IPSC,AiW001-2-IPSC,AiW002-2-IPSC,AJC001-5-IPSC,AJG001C4-IPSC,NCRM1-NPC,522-266-2-NPC,AiW001-2-NPC,AiW002-2-NPC,AJC001-5-NPC, AJG001C4-NPC,NCRM1-DA4W,522-266-2-DA4W,AiW001-2-DA4W,AiW002-2-DA4W,AJG001C4-DA4W,AJC001-5-DA4W,NCRM1-DA6W,522-266-2-DA6W,AiW001-2-DA6W,AiW002-2-DA6W,AJG001C4-DA6W,AJC001-5-DA6W</w:t>
+      </w:r>
+    </w:p>
+    <w:p>
+      <w:pPr>
+        <w:pStyle w:val="Normal"/>
+        <w:rPr>
+          <w:i/>
+          <w:i/>
+          <w:iCs/>
+          <w:color w:val="B2B2B2"/>
+        </w:rPr>
+      </w:pPr>
+      <w:r>
+        <w:rPr>
+          <w:i/>
+          <w:iCs/>
+          <w:color w:val="B2B2B2"/>
+        </w:rPr>
+        <w:t>Control order of stages -----  [works]</w:t>
+      </w:r>
+    </w:p>
+    <w:p>
+      <w:pPr>
+        <w:pStyle w:val="Normal"/>
+        <w:rPr/>
+      </w:pPr>
+      <w:r>
+        <w:rPr/>
+        <w:t xml:space="preserve">Sample order : IPSC,NPC,DA4W,DA6W  </w:t>
+      </w:r>
+    </w:p>
+    <w:p>
+      <w:pPr>
+        <w:pStyle w:val="Normal"/>
+        <w:rPr>
+          <w:i/>
+          <w:i/>
+          <w:iCs/>
+          <w:color w:val="B2B2B2"/>
+        </w:rPr>
+      </w:pPr>
+      <w:r>
+        <w:rPr>
+          <w:i/>
+          <w:iCs/>
+          <w:color w:val="B2B2B2"/>
+        </w:rPr>
+        <w:t>Control cell lines order ----- [works]</w:t>
+      </w:r>
+    </w:p>
+    <w:p>
+      <w:pPr>
+        <w:pStyle w:val="Normal"/>
+        <w:rPr/>
+      </w:pPr>
+      <w:r>
+        <w:rPr/>
+        <w:t>Sample order: NCRM1,522-266-2,AiW001-2,</w:t>
+      </w:r>
+      <w:bookmarkStart w:id="0" w:name="__DdeLink__402_313512990"/>
+      <w:r>
+        <w:rPr/>
+        <w:t>AiW002-2</w:t>
       </w:r>
       <w:bookmarkEnd w:id="0"/>
-    </w:p>
-    <w:p>
-      <w:pPr>
-        <w:pStyle w:val="Normal"/>
-        <w:rPr/>
-      </w:pPr>
-      <w:r>
-        <w:rPr/>
-        <w:t>Control sample Second ‘delta’: Normal</w:t>
-      </w:r>
-    </w:p>
-    <w:p>
-      <w:pPr>
-        <w:pStyle w:val="Normal"/>
-        <w:rPr/>
-      </w:pPr>
-      <w:r>
-        <w:rPr/>
-      </w:r>
-    </w:p>
-    <w:p>
-      <w:pPr>
-        <w:pStyle w:val="Normal"/>
-        <w:rPr/>
-      </w:pPr>
-      <w:r>
-        <w:rPr/>
-        <w:t>Absolute</w:t>
-      </w:r>
-    </w:p>
-    <w:p>
-      <w:pPr>
-        <w:pStyle w:val="Normal"/>
-        <w:rPr/>
-      </w:pPr>
-      <w:r>
-        <w:rPr/>
-      </w:r>
-    </w:p>
-    <w:p>
-      <w:pPr>
-        <w:pStyle w:val="Normal"/>
-        <w:rPr/>
-      </w:pPr>
-      <w:r>
-        <w:rPr/>
-        <w:t>statistic – order :</w:t>
-      </w:r>
-    </w:p>
-    <w:p>
-      <w:pPr>
-        <w:pStyle w:val="Normal"/>
-        <w:rPr/>
-      </w:pPr>
-      <w:r>
-        <w:rPr/>
-        <w:t>IPSC,NPC,DA2W,DA6W</w:t>
-      </w:r>
-    </w:p>
-    <w:p>
-      <w:pPr>
-        <w:pStyle w:val="Normal"/>
-        <w:rPr/>
-      </w:pPr>
-      <w:r>
-        <w:rPr/>
-      </w:r>
-    </w:p>
-    <w:p>
-      <w:pPr>
-        <w:pStyle w:val="Normal"/>
-        <w:rPr/>
-      </w:pPr>
-      <w:r>
-        <w:rPr/>
-      </w:r>
-    </w:p>
-    <w:p>
-      <w:pPr>
-        <w:pStyle w:val="Normal"/>
-        <w:rPr/>
-      </w:pPr>
-      <w:r>
-        <w:rPr/>
+      <w:r>
+        <w:rPr/>
+        <w:t>,AJC001-5,AJG001C4</w:t>
+      </w:r>
+    </w:p>
+    <w:p>
+      <w:pPr>
+        <w:pStyle w:val="Normal"/>
+        <w:rPr/>
+      </w:pPr>
+      <w:r>
+        <w:rPr/>
+        <w:t xml:space="preserve">statistic – </w:t>
+      </w:r>
+    </w:p>
+    <w:p>
+      <w:pPr>
+        <w:pStyle w:val="Normal"/>
+        <w:rPr/>
+      </w:pPr>
+      <w:r>
+        <w:rPr/>
+        <w:t>number of groups: 4</w:t>
+      </w:r>
+    </w:p>
+    <w:p>
+      <w:pPr>
+        <w:pStyle w:val="Normal"/>
+        <w:rPr/>
+      </w:pPr>
+      <w:r>
+        <w:rPr/>
+        <w:t>Groups are defined within the sample name column.</w:t>
+      </w:r>
+    </w:p>
+    <w:p>
+      <w:pPr>
+        <w:pStyle w:val="Normal"/>
+        <w:rPr/>
+      </w:pPr>
+      <w:r>
+        <w:rPr/>
+        <w:t>order :</w:t>
+      </w:r>
+    </w:p>
+    <w:p>
+      <w:pPr>
+        <w:pStyle w:val="Normal"/>
+        <w:rPr/>
+      </w:pPr>
+      <w:r>
+        <w:rPr/>
+        <w:t>IPSC,NPC,DA4W,DA6W</w:t>
+      </w:r>
+    </w:p>
+    <w:p>
+      <w:pPr>
+        <w:pStyle w:val="Normal"/>
+        <w:rPr/>
+      </w:pPr>
+      <w:r>
+        <w:rPr/>
+        <w:t>Selection for time series or repeated measures/ linked samples : yes</w:t>
+      </w:r>
+    </w:p>
+    <w:p>
+      <w:pPr>
+        <w:pStyle w:val="Normal"/>
+        <w:rPr/>
+      </w:pPr>
+      <w:r>
+        <w:rPr/>
+        <w:t>Selection for parametric or normal distribution: yes</w:t>
+      </w:r>
+    </w:p>
+    <w:p>
+      <w:pPr>
+        <w:pStyle w:val="Normal"/>
+        <w:rPr/>
+      </w:pPr>
+      <w:r>
+        <w:rPr/>
+      </w:r>
+    </w:p>
+    <w:p>
+      <w:pPr>
+        <w:pStyle w:val="Normal"/>
+        <w:rPr/>
+      </w:pPr>
+      <w:r>
+        <w:rPr/>
+      </w:r>
+    </w:p>
+    <w:p>
+      <w:pPr>
+        <w:pStyle w:val="Normal"/>
+        <w:rPr>
+          <w:b/>
+          <w:b/>
+          <w:bCs/>
+        </w:rPr>
+      </w:pPr>
+      <w:r>
+        <w:rPr>
+          <w:b/>
+          <w:bCs/>
+        </w:rPr>
+        <w:t>Figure 4: Relative quantification be two method</w:t>
+      </w:r>
+    </w:p>
+    <w:p>
+      <w:pPr>
+        <w:pStyle w:val="Normal"/>
+        <w:rPr>
+          <w:b/>
+          <w:b/>
+          <w:bCs/>
+        </w:rPr>
+      </w:pPr>
+      <w:r>
+        <w:rPr>
+          <w:b/>
+          <w:bCs/>
+        </w:rPr>
+        <w:t>Relative quantification delta CT model:</w:t>
+      </w:r>
+    </w:p>
+    <w:p>
+      <w:pPr>
+        <w:pStyle w:val="Normal"/>
+        <w:rPr/>
+      </w:pPr>
+      <w:r>
+        <w:rPr/>
+        <w:t>The file: RELATIVE_example.csv</w:t>
+      </w:r>
+    </w:p>
+    <w:p>
+      <w:pPr>
+        <w:pStyle w:val="Normal"/>
+        <w:rPr/>
+      </w:pPr>
+      <w:r>
+        <w:rPr/>
+        <w:t>Model: Relative (delta CT)</w:t>
+      </w:r>
+    </w:p>
+    <w:p>
+      <w:pPr>
+        <w:pStyle w:val="Normal"/>
+        <w:rPr/>
+      </w:pPr>
+      <w:r>
+        <w:rPr/>
+        <w:t>Targets for normalization (endogenous control genes): ACTB,GAPDH</w:t>
+      </w:r>
+    </w:p>
+    <w:p>
+      <w:pPr>
+        <w:pStyle w:val="Normal"/>
+        <w:rPr/>
+      </w:pPr>
+      <w:r>
+        <w:rPr/>
+        <w:t>Targets order (genes): PAX6,CAMK2A,GRIN1</w:t>
+      </w:r>
+    </w:p>
+    <w:p>
+      <w:pPr>
+        <w:pStyle w:val="Normal"/>
+        <w:rPr/>
+      </w:pPr>
+      <w:r>
+        <w:rPr/>
+        <w:t>Sampel order (cell lines, time points):   AiW002-2-D0, AiW002-2-D7,KYOU-D0,KYOU-D7</w:t>
       </w:r>
     </w:p>
     <w:sectPr>

</xml_diff>

<commit_message>
update sample data notes
</commit_message>
<xml_diff>
--- a/Example_Data/Notes_on_Datasets.docx
+++ b/Example_Data/Notes_on_Datasets.docx
@@ -268,17 +268,7 @@
       </w:pPr>
       <w:r>
         <w:rPr/>
-        <w:t>Sample order: NCRM1,522-266-2,AiW001-2,</w:t>
-      </w:r>
-      <w:bookmarkStart w:id="0" w:name="__DdeLink__402_313512990"/>
-      <w:r>
-        <w:rPr/>
-        <w:t>AiW002-2</w:t>
-      </w:r>
-      <w:bookmarkEnd w:id="0"/>
-      <w:r>
-        <w:rPr/>
-        <w:t>,AJC001-5,AJG001C4</w:t>
+        <w:t>Sample order: NCRM1,522-266-2,AiW001-2,AiW002-2,AJC001-5,AJG001C4</w:t>
       </w:r>
     </w:p>
     <w:p>
@@ -354,6 +344,39 @@
     <w:p>
       <w:pPr>
         <w:pStyle w:val="Normal"/>
+        <w:rPr>
+          <w:b/>
+          <w:b/>
+          <w:bCs/>
+        </w:rPr>
+      </w:pPr>
+      <w:r>
+        <w:rPr>
+          <w:b/>
+          <w:bCs/>
+        </w:rPr>
+        <w:t>Statistics selections:</w:t>
+      </w:r>
+    </w:p>
+    <w:p>
+      <w:pPr>
+        <w:pStyle w:val="Normal"/>
+        <w:rPr>
+          <w:b/>
+          <w:b/>
+          <w:bCs/>
+        </w:rPr>
+      </w:pPr>
+      <w:r>
+        <w:rPr>
+          <w:b/>
+          <w:bCs/>
+        </w:rPr>
+      </w:r>
+    </w:p>
+    <w:p>
+      <w:pPr>
+        <w:pStyle w:val="Normal"/>
         <w:rPr/>
       </w:pPr>
       <w:r>
@@ -430,7 +453,7 @@
       </w:pPr>
       <w:r>
         <w:rPr/>
-        <w:t>Targets for normalization (endogenous control genes): ACTB,GAPDH</w:t>
+        <w:t xml:space="preserve">Targets for normalization (endogenous control genes): </w:t>
       </w:r>
     </w:p>
     <w:p>
@@ -451,6 +474,144 @@
       <w:r>
         <w:rPr/>
         <w:t>Sampel order (cell lines, time points):   AiW002-2-D0, AiW002-2-D7,KYOU-D0,KYOU-D7</w:t>
+      </w:r>
+    </w:p>
+    <w:p>
+      <w:pPr>
+        <w:pStyle w:val="Normal"/>
+        <w:rPr/>
+      </w:pPr>
+      <w:r>
+        <w:rPr/>
+      </w:r>
+    </w:p>
+    <w:p>
+      <w:pPr>
+        <w:pStyle w:val="Normal"/>
+        <w:rPr>
+          <w:b/>
+          <w:b/>
+          <w:bCs/>
+        </w:rPr>
+      </w:pPr>
+      <w:r>
+        <w:rPr>
+          <w:b/>
+          <w:bCs/>
+        </w:rPr>
+        <w:t>Relative quantification delta delta CT model</w:t>
+      </w:r>
+    </w:p>
+    <w:p>
+      <w:pPr>
+        <w:pStyle w:val="Normal"/>
+        <w:rPr/>
+      </w:pPr>
+      <w:r>
+        <w:rPr/>
+        <w:t>Control sample (calibrator/reference sample):  AiW002-2-D0</w:t>
+      </w:r>
+    </w:p>
+    <w:p>
+      <w:pPr>
+        <w:pStyle w:val="Normal"/>
+        <w:rPr/>
+      </w:pPr>
+      <w:r>
+        <w:rPr/>
+      </w:r>
+    </w:p>
+    <w:p>
+      <w:pPr>
+        <w:pStyle w:val="Normal"/>
+        <w:rPr/>
+      </w:pPr>
+      <w:r>
+        <w:rPr/>
+      </w:r>
+    </w:p>
+    <w:p>
+      <w:pPr>
+        <w:pStyle w:val="Normal"/>
+        <w:rPr/>
+      </w:pPr>
+      <w:r>
+        <w:rPr/>
+        <w:t>Relative compare genes:</w:t>
+      </w:r>
+    </w:p>
+    <w:p>
+      <w:pPr>
+        <w:pStyle w:val="Normal"/>
+        <w:rPr/>
+      </w:pPr>
+      <w:r>
+        <w:rPr/>
+      </w:r>
+    </w:p>
+    <w:p>
+      <w:pPr>
+        <w:pStyle w:val="Normal"/>
+        <w:rPr/>
+      </w:pPr>
+      <w:r>
+        <w:rPr/>
+      </w:r>
+    </w:p>
+    <w:p>
+      <w:pPr>
+        <w:pStyle w:val="Normal"/>
+        <w:rPr/>
+      </w:pPr>
+      <w:r>
+        <w:rPr/>
+      </w:r>
+    </w:p>
+    <w:p>
+      <w:pPr>
+        <w:pStyle w:val="Normal"/>
+        <w:rPr/>
+      </w:pPr>
+      <w:r>
+        <w:rPr/>
+      </w:r>
+    </w:p>
+    <w:p>
+      <w:pPr>
+        <w:pStyle w:val="Normal"/>
+        <w:rPr/>
+      </w:pPr>
+      <w:r>
+        <w:rPr/>
+        <w:t>Testing more lines</w:t>
+      </w:r>
+    </w:p>
+    <w:p>
+      <w:pPr>
+        <w:pStyle w:val="Normal"/>
+        <w:rPr/>
+      </w:pPr>
+      <w:r>
+        <w:rPr/>
+      </w:r>
+    </w:p>
+    <w:p>
+      <w:pPr>
+        <w:pStyle w:val="Normal"/>
+        <w:rPr/>
+      </w:pPr>
+      <w:r>
+        <w:rPr/>
+        <w:t>Sample order : AiW002-2-D0, AiW002-2-D7,KYOU-D0,KYOU-D7, FX8-1-D0,FX8-1-D7</w:t>
+      </w:r>
+    </w:p>
+    <w:p>
+      <w:pPr>
+        <w:pStyle w:val="Normal"/>
+        <w:rPr/>
+      </w:pPr>
+      <w:r>
+        <w:rPr/>
       </w:r>
     </w:p>
     <w:sectPr>

</xml_diff>

<commit_message>
add sample data fig 5
</commit_message>
<xml_diff>
--- a/Example_Data/Notes_on_Datasets.docx
+++ b/Example_Data/Notes_on_Datasets.docx
@@ -453,7 +453,7 @@
       </w:pPr>
       <w:r>
         <w:rPr/>
-        <w:t xml:space="preserve">Targets for normalization (endogenous control genes): </w:t>
+        <w:t>Targets for normalization (endogenous control genes): ACTB,GAPDH</w:t>
       </w:r>
     </w:p>
     <w:p>
@@ -602,16 +602,140 @@
       </w:pPr>
       <w:r>
         <w:rPr/>
-        <w:t>Sample order : AiW002-2-D0, AiW002-2-D7,KYOU-D0,KYOU-D7, FX8-1-D0,FX8-1-D7</w:t>
-      </w:r>
-    </w:p>
-    <w:p>
-      <w:pPr>
-        <w:pStyle w:val="Normal"/>
-        <w:rPr/>
-      </w:pPr>
-      <w:r>
-        <w:rPr/>
+        <w:t>Sample order : AiW002-2-D0, AiW002-2-D7,KYOU-D0,KYOU-D7, FX8-1-D0,FX8-1-D7,</w:t>
+      </w:r>
+      <w:r>
+        <w:rPr/>
+        <w:t xml:space="preserve">FX11-7-D0, FX11-7-D7, </w:t>
+      </w:r>
+    </w:p>
+    <w:p>
+      <w:pPr>
+        <w:pStyle w:val="Normal"/>
+        <w:rPr/>
+      </w:pPr>
+      <w:r>
+        <w:rPr/>
+      </w:r>
+    </w:p>
+    <w:p>
+      <w:pPr>
+        <w:pStyle w:val="Normal"/>
+        <w:rPr/>
+      </w:pPr>
+      <w:r>
+        <w:rPr/>
+        <w:t>Test with three</w:t>
+      </w:r>
+    </w:p>
+    <w:p>
+      <w:pPr>
+        <w:pStyle w:val="Normal"/>
+        <w:rPr/>
+      </w:pPr>
+      <w:r>
+        <w:rPr/>
+        <w:t>AiW002-2-D0, AiW002-2-D7,KYOU-D0,KYOU-D7, FX8-1-D0,FX8-1-D7</w:t>
+      </w:r>
+    </w:p>
+    <w:p>
+      <w:pPr>
+        <w:pStyle w:val="Normal"/>
+        <w:rPr/>
+      </w:pPr>
+      <w:r>
+        <w:rPr/>
+      </w:r>
+    </w:p>
+    <w:p>
+      <w:pPr>
+        <w:pStyle w:val="Normal"/>
+        <w:rPr/>
+      </w:pPr>
+      <w:r>
+        <w:rPr/>
+        <w:t>AiW002-2-D0, AiW002-2-D7,KYOU-D0,KYOU-D7,</w:t>
+      </w:r>
+      <w:r>
+        <w:rPr/>
+        <w:t>FX11-7-D0, FX11-7-D7</w:t>
+      </w:r>
+    </w:p>
+    <w:p>
+      <w:pPr>
+        <w:pStyle w:val="Normal"/>
+        <w:rPr/>
+      </w:pPr>
+      <w:r>
+        <w:rPr/>
+      </w:r>
+    </w:p>
+    <w:p>
+      <w:pPr>
+        <w:pStyle w:val="Normal"/>
+        <w:rPr/>
+      </w:pPr>
+      <w:r>
+        <w:rPr/>
+      </w:r>
+    </w:p>
+    <w:p>
+      <w:pPr>
+        <w:pStyle w:val="Normal"/>
+        <w:rPr/>
+      </w:pPr>
+      <w:r>
+        <w:rPr/>
+        <w:t>Figure 5:</w:t>
+      </w:r>
+    </w:p>
+    <w:p>
+      <w:pPr>
+        <w:pStyle w:val="Normal"/>
+        <w:rPr/>
+      </w:pPr>
+      <w:r>
+        <w:rPr/>
+        <w:t xml:space="preserve">Files : </w:t>
+      </w:r>
+    </w:p>
+    <w:p>
+      <w:pPr>
+        <w:pStyle w:val="Normal"/>
+        <w:rPr/>
+      </w:pPr>
+      <w:r>
+        <w:rPr/>
+        <w:t>Targets for normalization (endogenous control genes): B2M</w:t>
+      </w:r>
+    </w:p>
+    <w:p>
+      <w:pPr>
+        <w:pStyle w:val="Normal"/>
+        <w:rPr/>
+      </w:pPr>
+      <w:r>
+        <w:rPr/>
+        <w:t>group column doesn’t seem to work – Treatment</w:t>
+      </w:r>
+    </w:p>
+    <w:p>
+      <w:pPr>
+        <w:pStyle w:val="Normal"/>
+        <w:rPr/>
+      </w:pPr>
+      <w:r>
+        <w:rPr/>
+      </w:r>
+    </w:p>
+    <w:p>
+      <w:pPr>
+        <w:pStyle w:val="Normal"/>
+        <w:rPr/>
+      </w:pPr>
+      <w:r>
+        <w:rPr/>
+        <w:t>Try from name: ST,GP,SN</w:t>
       </w:r>
     </w:p>
     <w:sectPr>

</xml_diff>

<commit_message>
change layout and added notes
</commit_message>
<xml_diff>
--- a/Example_Data/Notes_on_Datasets.docx
+++ b/Example_Data/Notes_on_Datasets.docx
@@ -200,65 +200,103 @@
           <w:iCs/>
           <w:color w:val="B2B2B2"/>
         </w:rPr>
-        <w:t>Control cell lines and stages order ------ []</w:t>
-      </w:r>
-    </w:p>
-    <w:p>
-      <w:pPr>
-        <w:pStyle w:val="Normal"/>
-        <w:rPr/>
-      </w:pPr>
-      <w:r>
-        <w:rPr/>
-        <w:t>Sample order: NCRM1-IPSC,522-266-2-IPSC,AiW001-2-IPSC,AiW002-2-IPSC,AJC001-5-IPSC,AJG001C4-IPSC,NCRM1-NPC,522-266-2-NPC,AiW001-2-NPC,AiW002-2-NPC,AJC001-5-NPC, AJG001C4-NPC,NCRM1-DA4W,522-266-2-DA4W,AiW001-2-DA4W,AiW002-2-DA4W,AJG001C4-DA4W,AJC001-5-DA4W,NCRM1-DA6W,522-266-2-DA6W,AiW001-2-DA6W,AiW002-2-DA6W,AJG001C4-DA6W,AJC001-5-DA6W</w:t>
-      </w:r>
-    </w:p>
-    <w:p>
-      <w:pPr>
-        <w:pStyle w:val="Normal"/>
-        <w:rPr>
-          <w:i/>
+        <w:t>Control cell lines and stages order ------ [</w:t>
+      </w:r>
+      <w:r>
+        <w:rPr>
           <w:i/>
           <w:iCs/>
           <w:color w:val="B2B2B2"/>
         </w:rPr>
-      </w:pPr>
+        <w:t>used in paper</w:t>
+      </w:r>
       <w:r>
         <w:rPr>
           <w:i/>
           <w:iCs/>
           <w:color w:val="B2B2B2"/>
         </w:rPr>
-        <w:t>Control order of stages -----  [works]</w:t>
-      </w:r>
-    </w:p>
-    <w:p>
-      <w:pPr>
-        <w:pStyle w:val="Normal"/>
-        <w:rPr/>
-      </w:pPr>
-      <w:r>
-        <w:rPr/>
-        <w:t xml:space="preserve">Sample order : IPSC,NPC,DA4W,DA6W  </w:t>
-      </w:r>
-    </w:p>
-    <w:p>
-      <w:pPr>
-        <w:pStyle w:val="Normal"/>
-        <w:rPr>
-          <w:i/>
+        <w:t>]</w:t>
+      </w:r>
+    </w:p>
+    <w:p>
+      <w:pPr>
+        <w:pStyle w:val="Normal"/>
+        <w:rPr/>
+      </w:pPr>
+      <w:r>
+        <w:rPr/>
+        <w:t>Sample order: NCRM1-IPSC,522-266-2-IPSC,AiW001-2-IPSC,AiW002-2-IPSC,AJC001-5-IPSC,AJG001C4-IPSC,NCRM1-NPC,522-266-2-NPC,AiW001-2-NPC,AiW002-2-NPC,AJC001-5-NPC, AJG001C4-NPC,NCRM1-DA4W,522-266-2-DA4W,AiW001-2-DA4W,AiW002-2-DA4W,AJG001C4-DA4W,AJC001-5-DA4W,NCRM1-DA6W,522-266-2-DA6W,AiW001-2-DA6W,AiW002-2-DA6W,AJG001C4-DA6W,AJC001-5-DA6W</w:t>
+      </w:r>
+    </w:p>
+    <w:p>
+      <w:pPr>
+        <w:pStyle w:val="Normal"/>
+        <w:rPr/>
+      </w:pPr>
+      <w:r>
+        <w:rPr>
           <w:i/>
           <w:iCs/>
           <w:color w:val="B2B2B2"/>
         </w:rPr>
-      </w:pPr>
+        <w:t>Control order of stages -----  [</w:t>
+      </w:r>
       <w:r>
         <w:rPr>
           <w:i/>
           <w:iCs/>
           <w:color w:val="B2B2B2"/>
         </w:rPr>
-        <w:t>Control cell lines order ----- [works]</w:t>
+        <w:t>another option</w:t>
+      </w:r>
+      <w:r>
+        <w:rPr>
+          <w:i/>
+          <w:iCs/>
+          <w:color w:val="B2B2B2"/>
+        </w:rPr>
+        <w:t>]</w:t>
+      </w:r>
+    </w:p>
+    <w:p>
+      <w:pPr>
+        <w:pStyle w:val="Normal"/>
+        <w:rPr/>
+      </w:pPr>
+      <w:r>
+        <w:rPr/>
+        <w:t xml:space="preserve">Sample order : IPSC,NPC,DA4W,DA6W  </w:t>
+      </w:r>
+    </w:p>
+    <w:p>
+      <w:pPr>
+        <w:pStyle w:val="Normal"/>
+        <w:rPr/>
+      </w:pPr>
+      <w:r>
+        <w:rPr>
+          <w:i/>
+          <w:iCs/>
+          <w:color w:val="B2B2B2"/>
+        </w:rPr>
+        <w:t>Control cell lines order ----- [</w:t>
+      </w:r>
+      <w:r>
+        <w:rPr>
+          <w:i/>
+          <w:iCs/>
+          <w:color w:val="B2B2B2"/>
+        </w:rPr>
+        <w:t>also works</w:t>
+      </w:r>
+      <w:r>
+        <w:rPr>
+          <w:i/>
+          <w:iCs/>
+          <w:color w:val="B2B2B2"/>
+        </w:rPr>
+        <w:t>]</w:t>
       </w:r>
     </w:p>
     <w:p>
@@ -528,146 +566,53 @@
       </w:pPr>
       <w:r>
         <w:rPr/>
-      </w:r>
-    </w:p>
-    <w:p>
-      <w:pPr>
-        <w:pStyle w:val="Normal"/>
-        <w:rPr/>
-      </w:pPr>
-      <w:r>
-        <w:rPr/>
-        <w:t>Relative compare genes:</w:t>
-      </w:r>
-    </w:p>
-    <w:p>
-      <w:pPr>
-        <w:pStyle w:val="Normal"/>
-        <w:rPr/>
-      </w:pPr>
-      <w:r>
-        <w:rPr/>
-      </w:r>
-    </w:p>
-    <w:p>
-      <w:pPr>
-        <w:pStyle w:val="Normal"/>
-        <w:rPr/>
-      </w:pPr>
-      <w:r>
-        <w:rPr/>
-      </w:r>
-    </w:p>
-    <w:p>
-      <w:pPr>
-        <w:pStyle w:val="Normal"/>
-        <w:rPr/>
-      </w:pPr>
-      <w:r>
-        <w:rPr/>
-      </w:r>
-    </w:p>
-    <w:p>
-      <w:pPr>
-        <w:pStyle w:val="Normal"/>
-        <w:rPr/>
-      </w:pPr>
-      <w:r>
-        <w:rPr/>
-      </w:r>
-    </w:p>
-    <w:p>
-      <w:pPr>
-        <w:pStyle w:val="Normal"/>
-        <w:rPr/>
-      </w:pPr>
-      <w:r>
-        <w:rPr/>
-        <w:t>Testing more lines</w:t>
-      </w:r>
-    </w:p>
-    <w:p>
-      <w:pPr>
-        <w:pStyle w:val="Normal"/>
-        <w:rPr/>
-      </w:pPr>
-      <w:r>
-        <w:rPr/>
-      </w:r>
-    </w:p>
-    <w:p>
-      <w:pPr>
-        <w:pStyle w:val="Normal"/>
-        <w:rPr/>
-      </w:pPr>
-      <w:r>
-        <w:rPr/>
-        <w:t>Sample order : AiW002-2-D0, AiW002-2-D7,KYOU-D0,KYOU-D7, FX8-1-D0,FX8-1-D7,</w:t>
-      </w:r>
-      <w:r>
-        <w:rPr/>
-        <w:t xml:space="preserve">FX11-7-D0, FX11-7-D7, </w:t>
-      </w:r>
-    </w:p>
-    <w:p>
-      <w:pPr>
-        <w:pStyle w:val="Normal"/>
-        <w:rPr/>
-      </w:pPr>
-      <w:r>
-        <w:rPr/>
-      </w:r>
-    </w:p>
-    <w:p>
-      <w:pPr>
-        <w:pStyle w:val="Normal"/>
-        <w:rPr/>
-      </w:pPr>
-      <w:r>
-        <w:rPr/>
-        <w:t>Test with three</w:t>
-      </w:r>
-    </w:p>
-    <w:p>
-      <w:pPr>
-        <w:pStyle w:val="Normal"/>
-        <w:rPr/>
-      </w:pPr>
-      <w:r>
-        <w:rPr/>
-        <w:t>AiW002-2-D0, AiW002-2-D7,KYOU-D0,KYOU-D7, FX8-1-D0,FX8-1-D7</w:t>
-      </w:r>
-    </w:p>
-    <w:p>
-      <w:pPr>
-        <w:pStyle w:val="Normal"/>
-        <w:rPr/>
-      </w:pPr>
-      <w:r>
-        <w:rPr/>
-      </w:r>
-    </w:p>
-    <w:p>
-      <w:pPr>
-        <w:pStyle w:val="Normal"/>
-        <w:rPr/>
-      </w:pPr>
-      <w:r>
-        <w:rPr/>
-        <w:t>AiW002-2-D0, AiW002-2-D7,KYOU-D0,KYOU-D7,</w:t>
-      </w:r>
-      <w:r>
-        <w:rPr/>
-        <w:t>FX11-7-D0, FX11-7-D7</w:t>
-      </w:r>
-    </w:p>
-    <w:p>
-      <w:pPr>
-        <w:pStyle w:val="Normal"/>
-        <w:rPr/>
-      </w:pPr>
-      <w:r>
-        <w:rPr/>
+        <w:t>Statistic relative:</w:t>
+      </w:r>
+    </w:p>
+    <w:p>
+      <w:pPr>
+        <w:pStyle w:val="Normal"/>
+        <w:rPr/>
+      </w:pPr>
+      <w:r>
+        <w:rPr/>
+        <w:t xml:space="preserve">select: </w:t>
+      </w:r>
+      <w:r>
+        <w:rPr/>
+        <w:t xml:space="preserve">Group names are within the sample name – </w:t>
+      </w:r>
+      <w:r>
+        <w:rPr/>
+        <w:t>group names are: D0,D7</w:t>
+      </w:r>
+    </w:p>
+    <w:p>
+      <w:pPr>
+        <w:pStyle w:val="Normal"/>
+        <w:rPr/>
+      </w:pPr>
+      <w:r>
+        <w:rPr/>
+        <w:t xml:space="preserve">select for repeated measures: </w:t>
+      </w:r>
+      <w:r>
+        <w:rPr/>
+        <w:t xml:space="preserve">No --- measures are independent </w:t>
+      </w:r>
+    </w:p>
+    <w:p>
+      <w:pPr>
+        <w:pStyle w:val="Normal"/>
+        <w:rPr/>
+      </w:pPr>
+      <w:r>
+        <w:rPr/>
+        <w:t xml:space="preserve">select for normal distribution: </w:t>
+      </w:r>
+      <w:r>
+        <w:rPr/>
+        <w:t>Yes --- Parametric tests</w:t>
       </w:r>
     </w:p>
     <w:p>
@@ -716,26 +661,74 @@
       </w:pPr>
       <w:r>
         <w:rPr/>
-        <w:t>group column doesn’t seem to work – Treatment</w:t>
-      </w:r>
-    </w:p>
-    <w:p>
-      <w:pPr>
-        <w:pStyle w:val="Normal"/>
-        <w:rPr/>
-      </w:pPr>
-      <w:r>
-        <w:rPr/>
-      </w:r>
-    </w:p>
-    <w:p>
-      <w:pPr>
-        <w:pStyle w:val="Normal"/>
-        <w:rPr/>
-      </w:pPr>
-      <w:r>
-        <w:rPr/>
-        <w:t>Try from name: ST,GP,SN</w:t>
+        <w:t xml:space="preserve">Sampel order (cell lines, time points) – </w:t>
+      </w:r>
+      <w:r>
+        <w:rPr/>
+        <w:t>in this case brain regions and mice</w:t>
+      </w:r>
+    </w:p>
+    <w:p>
+      <w:pPr>
+        <w:pStyle w:val="Normal"/>
+        <w:rPr/>
+      </w:pPr>
+      <w:r>
+        <w:rPr/>
+        <w:t>B4bisNST,B6NST,R6 NST,V4 NST,V3 NST,R5bis NST,R6bisNST,R8bisNST,V2NST,V8NST,B4bisGP,R6 GP,V3 GP,V4 GP,R5bis GP,R6bisGP,R8bisGP,V2GP,V8GP,B4bisSN,R6 SN,V4 SN,V4 SN,R5bis SN,R6bisSN,R8bisSN,V2SN,V8SN</w:t>
+      </w:r>
+    </w:p>
+    <w:p>
+      <w:pPr>
+        <w:pStyle w:val="Normal"/>
+        <w:rPr/>
+      </w:pPr>
+      <w:r>
+        <w:rPr/>
+      </w:r>
+    </w:p>
+    <w:p>
+      <w:pPr>
+        <w:pStyle w:val="Normal"/>
+        <w:rPr/>
+      </w:pPr>
+      <w:r>
+        <w:rPr/>
+        <w:t>Statistics:</w:t>
+      </w:r>
+    </w:p>
+    <w:p>
+      <w:pPr>
+        <w:pStyle w:val="Normal"/>
+        <w:rPr/>
+      </w:pPr>
+      <w:r>
+        <w:rPr/>
+        <w:t>Enter column name: Groups</w:t>
+      </w:r>
+    </w:p>
+    <w:p>
+      <w:pPr>
+        <w:pStyle w:val="Normal"/>
+        <w:rPr/>
+      </w:pPr>
+      <w:r>
+        <w:rPr/>
+        <w:t>Comparision:</w:t>
+      </w:r>
+    </w:p>
+    <w:p>
+      <w:pPr>
+        <w:pStyle w:val="Normal"/>
+        <w:spacing w:lineRule="auto" w:line="360"/>
+        <w:jc w:val="both"/>
+        <w:rPr/>
+      </w:pPr>
+      <w:r>
+        <w:rPr>
+          <w:lang w:val="en-029"/>
+        </w:rPr>
+        <w:t>Con_STN, Cocaine_STN, Con_GP, Cocaine_GP, Con_SN, Cocaine_SN</w:t>
       </w:r>
     </w:p>
     <w:sectPr>

</xml_diff>

<commit_message>
changed for running alternative data
</commit_message>
<xml_diff>
--- a/Example_Data/Notes_on_Datasets.docx
+++ b/Example_Data/Notes_on_Datasets.docx
@@ -200,103 +200,55 @@
           <w:iCs/>
           <w:color w:val="B2B2B2"/>
         </w:rPr>
-        <w:t>Control cell lines and stages order ------ [</w:t>
-      </w:r>
+        <w:t>Control cell lines and stages order ------ [used in paper]</w:t>
+      </w:r>
+    </w:p>
+    <w:p>
+      <w:pPr>
+        <w:pStyle w:val="Normal"/>
+        <w:rPr/>
+      </w:pPr>
+      <w:r>
+        <w:rPr/>
+        <w:t>Sample order: NCRM1-IPSC,522-266-2-IPSC,AiW001-2-IPSC,AiW002-2-IPSC,AJC001-5-IPSC,AJG001C4-IPSC,NCRM1-NPC,522-266-2-NPC,AiW001-2-NPC,AiW002-2-NPC,AJC001-5-NPC, AJG001C4-NPC,NCRM1-DA4W,522-266-2-DA4W,AiW001-2-DA4W,AiW002-2-DA4W,AJG001C4-DA4W,AJC001-5-DA4W,NCRM1-DA6W,522-266-2-DA6W,AiW001-2-DA6W,AiW002-2-DA6W,AJG001C4-DA6W,AJC001-5-DA6W</w:t>
+      </w:r>
+    </w:p>
+    <w:p>
+      <w:pPr>
+        <w:pStyle w:val="Normal"/>
+        <w:rPr/>
+      </w:pPr>
       <w:r>
         <w:rPr>
           <w:i/>
           <w:iCs/>
           <w:color w:val="B2B2B2"/>
         </w:rPr>
-        <w:t>used in paper</w:t>
-      </w:r>
+        <w:t>Control order of stages -----  [another option]</w:t>
+      </w:r>
+    </w:p>
+    <w:p>
+      <w:pPr>
+        <w:pStyle w:val="Normal"/>
+        <w:rPr/>
+      </w:pPr>
+      <w:r>
+        <w:rPr/>
+        <w:t xml:space="preserve">Sample order : IPSC,NPC,DA4W,DA6W  </w:t>
+      </w:r>
+    </w:p>
+    <w:p>
+      <w:pPr>
+        <w:pStyle w:val="Normal"/>
+        <w:rPr/>
+      </w:pPr>
       <w:r>
         <w:rPr>
           <w:i/>
           <w:iCs/>
           <w:color w:val="B2B2B2"/>
         </w:rPr>
-        <w:t>]</w:t>
-      </w:r>
-    </w:p>
-    <w:p>
-      <w:pPr>
-        <w:pStyle w:val="Normal"/>
-        <w:rPr/>
-      </w:pPr>
-      <w:r>
-        <w:rPr/>
-        <w:t>Sample order: NCRM1-IPSC,522-266-2-IPSC,AiW001-2-IPSC,AiW002-2-IPSC,AJC001-5-IPSC,AJG001C4-IPSC,NCRM1-NPC,522-266-2-NPC,AiW001-2-NPC,AiW002-2-NPC,AJC001-5-NPC, AJG001C4-NPC,NCRM1-DA4W,522-266-2-DA4W,AiW001-2-DA4W,AiW002-2-DA4W,AJG001C4-DA4W,AJC001-5-DA4W,NCRM1-DA6W,522-266-2-DA6W,AiW001-2-DA6W,AiW002-2-DA6W,AJG001C4-DA6W,AJC001-5-DA6W</w:t>
-      </w:r>
-    </w:p>
-    <w:p>
-      <w:pPr>
-        <w:pStyle w:val="Normal"/>
-        <w:rPr/>
-      </w:pPr>
-      <w:r>
-        <w:rPr>
-          <w:i/>
-          <w:iCs/>
-          <w:color w:val="B2B2B2"/>
-        </w:rPr>
-        <w:t>Control order of stages -----  [</w:t>
-      </w:r>
-      <w:r>
-        <w:rPr>
-          <w:i/>
-          <w:iCs/>
-          <w:color w:val="B2B2B2"/>
-        </w:rPr>
-        <w:t>another option</w:t>
-      </w:r>
-      <w:r>
-        <w:rPr>
-          <w:i/>
-          <w:iCs/>
-          <w:color w:val="B2B2B2"/>
-        </w:rPr>
-        <w:t>]</w:t>
-      </w:r>
-    </w:p>
-    <w:p>
-      <w:pPr>
-        <w:pStyle w:val="Normal"/>
-        <w:rPr/>
-      </w:pPr>
-      <w:r>
-        <w:rPr/>
-        <w:t xml:space="preserve">Sample order : IPSC,NPC,DA4W,DA6W  </w:t>
-      </w:r>
-    </w:p>
-    <w:p>
-      <w:pPr>
-        <w:pStyle w:val="Normal"/>
-        <w:rPr/>
-      </w:pPr>
-      <w:r>
-        <w:rPr>
-          <w:i/>
-          <w:iCs/>
-          <w:color w:val="B2B2B2"/>
-        </w:rPr>
-        <w:t>Control cell lines order ----- [</w:t>
-      </w:r>
-      <w:r>
-        <w:rPr>
-          <w:i/>
-          <w:iCs/>
-          <w:color w:val="B2B2B2"/>
-        </w:rPr>
-        <w:t>also works</w:t>
-      </w:r>
-      <w:r>
-        <w:rPr>
-          <w:i/>
-          <w:iCs/>
-          <w:color w:val="B2B2B2"/>
-        </w:rPr>
-        <w:t>]</w:t>
+        <w:t>Control cell lines order ----- [also works]</w:t>
       </w:r>
     </w:p>
     <w:p>
@@ -576,61 +528,52 @@
       </w:pPr>
       <w:r>
         <w:rPr/>
-        <w:t xml:space="preserve">select: </w:t>
-      </w:r>
-      <w:r>
-        <w:rPr/>
-        <w:t xml:space="preserve">Group names are within the sample name – </w:t>
-      </w:r>
-      <w:r>
-        <w:rPr/>
-        <w:t>group names are: D0,D7</w:t>
-      </w:r>
-    </w:p>
-    <w:p>
-      <w:pPr>
-        <w:pStyle w:val="Normal"/>
-        <w:rPr/>
-      </w:pPr>
-      <w:r>
-        <w:rPr/>
-        <w:t xml:space="preserve">select for repeated measures: </w:t>
-      </w:r>
-      <w:r>
-        <w:rPr/>
-        <w:t xml:space="preserve">No --- measures are independent </w:t>
-      </w:r>
-    </w:p>
-    <w:p>
-      <w:pPr>
-        <w:pStyle w:val="Normal"/>
-        <w:rPr/>
-      </w:pPr>
-      <w:r>
-        <w:rPr/>
-        <w:t xml:space="preserve">select for normal distribution: </w:t>
-      </w:r>
-      <w:r>
-        <w:rPr/>
-        <w:t>Yes --- Parametric tests</w:t>
-      </w:r>
-    </w:p>
-    <w:p>
-      <w:pPr>
-        <w:pStyle w:val="Normal"/>
-        <w:rPr/>
-      </w:pPr>
-      <w:r>
-        <w:rPr/>
-      </w:r>
-    </w:p>
-    <w:p>
-      <w:pPr>
-        <w:pStyle w:val="Normal"/>
-        <w:rPr/>
-      </w:pPr>
-      <w:r>
-        <w:rPr/>
+        <w:t>select: Group names are within the sample name – group names are: D0,D7</w:t>
+      </w:r>
+    </w:p>
+    <w:p>
+      <w:pPr>
+        <w:pStyle w:val="Normal"/>
+        <w:rPr/>
+      </w:pPr>
+      <w:r>
+        <w:rPr/>
+        <w:t xml:space="preserve">select for repeated measures: No --- measures are independent </w:t>
+      </w:r>
+    </w:p>
+    <w:p>
+      <w:pPr>
+        <w:pStyle w:val="Normal"/>
+        <w:rPr/>
+      </w:pPr>
+      <w:r>
+        <w:rPr/>
+        <w:t>select for normal distribution: Yes --- Parametric tests</w:t>
+      </w:r>
+    </w:p>
+    <w:p>
+      <w:pPr>
+        <w:pStyle w:val="Normal"/>
+        <w:rPr/>
+      </w:pPr>
+      <w:r>
+        <w:rPr/>
+      </w:r>
+    </w:p>
+    <w:p>
+      <w:pPr>
+        <w:pStyle w:val="Normal"/>
+        <w:rPr>
+          <w:b/>
+          <w:b/>
+          <w:bCs/>
+        </w:rPr>
+      </w:pPr>
+      <w:r>
+        <w:rPr>
+          <w:b/>
+          <w:bCs/>
+        </w:rPr>
         <w:t>Figure 5:</w:t>
       </w:r>
     </w:p>
@@ -641,7 +584,53 @@
       </w:pPr>
       <w:r>
         <w:rPr/>
-        <w:t xml:space="preserve">Files : </w:t>
+        <w:t>Files : B2M.csv, NRXN3.csv</w:t>
+      </w:r>
+    </w:p>
+    <w:p>
+      <w:pPr>
+        <w:pStyle w:val="Normal"/>
+        <w:rPr/>
+      </w:pPr>
+      <w:r>
+        <w:rPr/>
+        <w:t>Model: Absolute</w:t>
+      </w:r>
+    </w:p>
+    <w:p>
+      <w:pPr>
+        <w:pStyle w:val="Normal"/>
+        <w:rPr/>
+      </w:pPr>
+      <w:r>
+        <w:rPr/>
+        <w:t xml:space="preserve">Genes if file name only: </w:t>
+      </w:r>
+      <w:bookmarkStart w:id="0" w:name="__DdeLink__9670_3289051397"/>
+      <w:r>
+        <w:rPr/>
+        <w:t>B2M,NRXN3</w:t>
+      </w:r>
+      <w:bookmarkEnd w:id="0"/>
+    </w:p>
+    <w:p>
+      <w:pPr>
+        <w:pStyle w:val="Normal"/>
+        <w:rPr/>
+      </w:pPr>
+      <w:r>
+        <w:rPr/>
+        <w:t>Name of quencher:TMR</w:t>
+      </w:r>
+    </w:p>
+    <w:p>
+      <w:pPr>
+        <w:pStyle w:val="Normal"/>
+        <w:rPr/>
+      </w:pPr>
+      <w:r>
+        <w:rPr/>
+        <w:t>Name of the sample group in the task or content column: sample</w:t>
       </w:r>
     </w:p>
     <w:p>
@@ -661,11 +650,7 @@
       </w:pPr>
       <w:r>
         <w:rPr/>
-        <w:t xml:space="preserve">Sampel order (cell lines, time points) – </w:t>
-      </w:r>
-      <w:r>
-        <w:rPr/>
-        <w:t>in this case brain regions and mice</w:t>
+        <w:t>Sampel order (cell lines, time points) – in this case brain regions and mice</w:t>
       </w:r>
     </w:p>
     <w:p>

</xml_diff>

<commit_message>
working on fig 5
</commit_message>
<xml_diff>
--- a/Example_Data/Notes_on_Datasets.docx
+++ b/Example_Data/Notes_on_Datasets.docx
@@ -604,14 +604,8 @@
       </w:pPr>
       <w:r>
         <w:rPr/>
-        <w:t xml:space="preserve">Genes if file name only: </w:t>
-      </w:r>
-      <w:bookmarkStart w:id="0" w:name="__DdeLink__9670_3289051397"/>
-      <w:r>
-        <w:rPr/>
-        <w:t>B2M,NRXN3</w:t>
-      </w:r>
-      <w:bookmarkEnd w:id="0"/>
+        <w:t>Genes if file name only: B2M,NRXN3</w:t>
+      </w:r>
     </w:p>
     <w:p>
       <w:pPr>
@@ -650,17 +644,54 @@
       </w:pPr>
       <w:r>
         <w:rPr/>
-        <w:t>Sampel order (cell lines, time points) – in this case brain regions and mice</w:t>
-      </w:r>
-    </w:p>
-    <w:p>
-      <w:pPr>
-        <w:pStyle w:val="Normal"/>
-        <w:rPr/>
-      </w:pPr>
-      <w:r>
-        <w:rPr/>
-        <w:t>B4bisNST,B6NST,R6 NST,V4 NST,V3 NST,R5bis NST,R6bisNST,R8bisNST,V2NST,V8NST,B4bisGP,R6 GP,V3 GP,V4 GP,R5bis GP,R6bisGP,R8bisGP,V2GP,V8GP,B4bisSN,R6 SN,V4 SN,V4 SN,R5bis SN,R6bisSN,R8bisSN,V2SN,V8SN</w:t>
+        <w:t>Sampel order (cell lines, time points) – in this case brain regions and mice original names</w:t>
+      </w:r>
+    </w:p>
+    <w:p>
+      <w:pPr>
+        <w:pStyle w:val="Normal"/>
+        <w:rPr/>
+      </w:pPr>
+      <w:r>
+        <w:rPr/>
+      </w:r>
+    </w:p>
+    <w:p>
+      <w:pPr>
+        <w:pStyle w:val="Normal"/>
+        <w:rPr/>
+      </w:pPr>
+      <w:r>
+        <w:rPr/>
+        <w:t>Ordered by brain region then saline/cocaine</w:t>
+      </w:r>
+    </w:p>
+    <w:p>
+      <w:pPr>
+        <w:pStyle w:val="Normal"/>
+        <w:rPr/>
+      </w:pPr>
+      <w:r>
+        <w:rPr/>
+      </w:r>
+    </w:p>
+    <w:p>
+      <w:pPr>
+        <w:pStyle w:val="Normal"/>
+        <w:rPr/>
+      </w:pPr>
+      <w:r>
+        <w:rPr/>
+        <w:t>B4bisNST,B6NST,R6 NST,V3 NST, V4 NST,R5bis NST,R6bisNST,R8bisNST,V2NST,V8NST,B4bisGP,R6 GP,V3 GP,V4 GP,R5bis GP,R6bisGP,R8bisGP,V2GP,V8GP,B4bisSN,R6 SN,V3 SN,V4 SN,R5bis SN,R6bisSN,R8bisSN,V2SN,V8SN</w:t>
+      </w:r>
+    </w:p>
+    <w:p>
+      <w:pPr>
+        <w:pStyle w:val="Normal"/>
+        <w:rPr/>
+      </w:pPr>
+      <w:r>
+        <w:rPr/>
       </w:r>
     </w:p>
     <w:p>
@@ -689,7 +720,17 @@
       </w:pPr>
       <w:r>
         <w:rPr/>
-        <w:t>Enter column name: Groups</w:t>
+        <w:t>Group names are in the Sample column</w:t>
+      </w:r>
+    </w:p>
+    <w:p>
+      <w:pPr>
+        <w:pStyle w:val="Normal"/>
+        <w:rPr/>
+      </w:pPr>
+      <w:r>
+        <w:rPr/>
+        <w:t xml:space="preserve">Enter column name: </w:t>
       </w:r>
     </w:p>
     <w:p>
@@ -707,13 +748,85 @@
         <w:pStyle w:val="Normal"/>
         <w:spacing w:lineRule="auto" w:line="360"/>
         <w:jc w:val="both"/>
-        <w:rPr/>
-      </w:pPr>
-      <w:r>
         <w:rPr>
           <w:lang w:val="en-029"/>
         </w:rPr>
-        <w:t>Con_STN, Cocaine_STN, Con_GP, Cocaine_GP, Con_SN, Cocaine_SN</w:t>
+      </w:pPr>
+      <w:r>
+        <w:rPr>
+          <w:lang w:val="en-029"/>
+        </w:rPr>
+      </w:r>
+    </w:p>
+    <w:p>
+      <w:pPr>
+        <w:pStyle w:val="Normal"/>
+        <w:spacing w:lineRule="auto" w:line="360"/>
+        <w:jc w:val="both"/>
+        <w:rPr>
+          <w:lang w:val="en-029"/>
+        </w:rPr>
+      </w:pPr>
+      <w:r>
+        <w:rPr>
+          <w:lang w:val="en-029"/>
+        </w:rPr>
+      </w:r>
+    </w:p>
+    <w:p>
+      <w:pPr>
+        <w:pStyle w:val="Normal"/>
+        <w:spacing w:lineRule="auto" w:line="360"/>
+        <w:jc w:val="both"/>
+        <w:rPr>
+          <w:lang w:val="en-029"/>
+        </w:rPr>
+      </w:pPr>
+      <w:r>
+        <w:rPr>
+          <w:lang w:val="en-029"/>
+        </w:rPr>
+      </w:r>
+    </w:p>
+    <w:p>
+      <w:pPr>
+        <w:pStyle w:val="Normal"/>
+        <w:spacing w:lineRule="auto" w:line="360"/>
+        <w:jc w:val="both"/>
+        <w:rPr>
+          <w:lang w:val="en-029"/>
+        </w:rPr>
+      </w:pPr>
+      <w:r>
+        <w:rPr>
+          <w:lang w:val="en-029"/>
+        </w:rPr>
+      </w:r>
+    </w:p>
+    <w:p>
+      <w:pPr>
+        <w:pStyle w:val="Normal"/>
+        <w:spacing w:lineRule="auto" w:line="360"/>
+        <w:jc w:val="both"/>
+        <w:rPr>
+          <w:lang w:val="en-029"/>
+        </w:rPr>
+      </w:pPr>
+      <w:r>
+        <w:rPr>
+          <w:lang w:val="en-029"/>
+        </w:rPr>
+      </w:r>
+    </w:p>
+    <w:p>
+      <w:pPr>
+        <w:pStyle w:val="Normal"/>
+        <w:spacing w:lineRule="auto" w:line="360"/>
+        <w:jc w:val="both"/>
+        <w:rPr/>
+      </w:pPr>
+      <w:r>
+        <w:rPr/>
       </w:r>
     </w:p>
     <w:sectPr>

</xml_diff>

<commit_message>
added folders and tested functions
</commit_message>
<xml_diff>
--- a/Example_Data/Notes_on_Datasets.docx
+++ b/Example_Data/Notes_on_Datasets.docx
@@ -264,11 +264,18 @@
     <w:p>
       <w:pPr>
         <w:pStyle w:val="Normal"/>
-        <w:rPr/>
-      </w:pPr>
-      <w:r>
-        <w:rPr/>
-        <w:t xml:space="preserve">statistic – </w:t>
+        <w:rPr>
+          <w:b/>
+          <w:b/>
+          <w:bCs/>
+        </w:rPr>
+      </w:pPr>
+      <w:r>
+        <w:rPr>
+          <w:b/>
+          <w:bCs/>
+        </w:rPr>
+        <w:t>Statics</w:t>
       </w:r>
     </w:p>
     <w:p>
@@ -288,6 +295,26 @@
       </w:pPr>
       <w:r>
         <w:rPr/>
+        <w:t>One-way Anova</w:t>
+      </w:r>
+    </w:p>
+    <w:p>
+      <w:pPr>
+        <w:pStyle w:val="Normal"/>
+        <w:rPr/>
+      </w:pPr>
+      <w:r>
+        <w:rPr/>
+        <w:t>How are groups defined?: Group names are within the sample name.</w:t>
+      </w:r>
+    </w:p>
+    <w:p>
+      <w:pPr>
+        <w:pStyle w:val="Normal"/>
+        <w:rPr/>
+      </w:pPr>
+      <w:r>
+        <w:rPr/>
         <w:t>Groups are defined within the sample name column.</w:t>
       </w:r>
     </w:p>
@@ -300,16 +327,12 @@
         <w:rPr/>
         <w:t>order :</w:t>
       </w:r>
-    </w:p>
-    <w:p>
-      <w:pPr>
-        <w:pStyle w:val="Normal"/>
-        <w:rPr/>
-      </w:pPr>
+      <w:bookmarkStart w:id="0" w:name="__DdeLink__12249_2669968041"/>
       <w:r>
         <w:rPr/>
         <w:t>IPSC,NPC,DA4W,DA6W</w:t>
       </w:r>
+      <w:bookmarkEnd w:id="0"/>
     </w:p>
     <w:p>
       <w:pPr>
@@ -341,11 +364,7 @@
         </w:rPr>
       </w:pPr>
       <w:r>
-        <w:rPr>
-          <w:b/>
-          <w:bCs/>
-        </w:rPr>
-        <w:t>Statistics selections:</w:t>
+        <w:rPr/>
       </w:r>
     </w:p>
     <w:p>

</xml_diff>

<commit_message>
added >= to cutoff
</commit_message>
<xml_diff>
--- a/Example_Data/Notes_on_Datasets.docx
+++ b/Example_Data/Notes_on_Datasets.docx
@@ -364,7 +364,10 @@
         </w:rPr>
       </w:pPr>
       <w:r>
-        <w:rPr/>
+        <w:rPr>
+          <w:b/>
+          <w:bCs/>
+        </w:rPr>
       </w:r>
     </w:p>
     <w:p>
@@ -830,6 +833,7 @@
         <w:rPr>
           <w:lang w:val="en-029"/>
         </w:rPr>
+        <w:t>Order to check alignment:</w:t>
       </w:r>
     </w:p>
     <w:p>
@@ -837,14 +841,127 @@
         <w:pStyle w:val="Normal"/>
         <w:spacing w:lineRule="auto" w:line="360"/>
         <w:jc w:val="both"/>
-        <w:rPr>
-          <w:lang w:val="en-029"/>
-        </w:rPr>
-      </w:pPr>
-      <w:r>
-        <w:rPr>
-          <w:lang w:val="en-029"/>
-        </w:rPr>
+        <w:rPr/>
+      </w:pPr>
+      <w:bookmarkStart w:id="1" w:name="__DdeLink__610_740481913"/>
+      <w:r>
+        <w:rPr>
+          <w:lang w:val="en-029"/>
+        </w:rPr>
+        <w:t>B4bisNST,B4bisGP,B</w:t>
+      </w:r>
+      <w:r>
+        <w:rPr>
+          <w:lang w:val="en-029"/>
+        </w:rPr>
+        <w:t>4bisSN,B6NST</w:t>
+      </w:r>
+      <w:r>
+        <w:rPr>
+          <w:lang w:val="en-029"/>
+        </w:rPr>
+        <w:t>,</w:t>
+      </w:r>
+      <w:r>
+        <w:rPr>
+          <w:lang w:val="en-029"/>
+        </w:rPr>
+        <w:t>R6 NST,R6 NST,R6 GP,R6 SN,V3 NST,V3 GP,V3 SN, V4 NST,V4 GP,R5bis NST,R5bis GP,R5bis SN,R6bisNST,R6bisGP,R6bisSN,</w:t>
+      </w:r>
+      <w:r>
+        <w:rPr>
+          <w:rFonts w:ascii="Calibri" w:hAnsi="Calibri"/>
+          <w:b w:val="false"/>
+          <w:i w:val="false"/>
+          <w:strike w:val="false"/>
+          <w:dstrike w:val="false"/>
+          <w:outline w:val="false"/>
+          <w:shadow w:val="false"/>
+          <w:color w:val="000000"/>
+          <w:sz w:val="22"/>
+          <w:u w:val="none"/>
+          <w:em w:val="none"/>
+        </w:rPr>
+        <w:t>R8bisNST,R8bisGP, R8bisSN,</w:t>
+      </w:r>
+      <w:r>
+        <w:rPr>
+          <w:rFonts w:ascii="Calibri" w:hAnsi="Calibri"/>
+          <w:b w:val="false"/>
+          <w:i w:val="false"/>
+          <w:strike w:val="false"/>
+          <w:dstrike w:val="false"/>
+          <w:outline w:val="false"/>
+          <w:shadow w:val="false"/>
+          <w:color w:val="000000"/>
+          <w:sz w:val="22"/>
+          <w:u w:val="none"/>
+          <w:em w:val="none"/>
+        </w:rPr>
+        <w:t>V2NST,V2GP,V2SN,V8NST,V8GP,V8SN</w:t>
+      </w:r>
+      <w:bookmarkEnd w:id="1"/>
+    </w:p>
+    <w:p>
+      <w:pPr>
+        <w:pStyle w:val="Normal"/>
+        <w:spacing w:lineRule="auto" w:line="360"/>
+        <w:jc w:val="both"/>
+        <w:rPr>
+          <w:lang w:val="en-029"/>
+        </w:rPr>
+      </w:pPr>
+      <w:r>
+        <w:rPr>
+          <w:lang w:val="en-029"/>
+        </w:rPr>
+      </w:r>
+    </w:p>
+    <w:p>
+      <w:pPr>
+        <w:pStyle w:val="Normal"/>
+        <w:spacing w:lineRule="auto" w:line="360"/>
+        <w:jc w:val="both"/>
+        <w:rPr>
+          <w:lang w:val="en-029"/>
+        </w:rPr>
+      </w:pPr>
+      <w:r>
+        <w:rPr>
+          <w:lang w:val="en-029"/>
+        </w:rPr>
+      </w:r>
+    </w:p>
+    <w:p>
+      <w:pPr>
+        <w:pStyle w:val="Normal"/>
+        <w:spacing w:lineRule="auto" w:line="360"/>
+        <w:jc w:val="both"/>
+        <w:rPr>
+          <w:lang w:val="en-029"/>
+        </w:rPr>
+      </w:pPr>
+      <w:r>
+        <w:rPr>
+          <w:lang w:val="en-029"/>
+        </w:rPr>
+        <w:t>For just GP</w:t>
+      </w:r>
+    </w:p>
+    <w:p>
+      <w:pPr>
+        <w:pStyle w:val="Normal"/>
+        <w:spacing w:lineRule="auto" w:line="360"/>
+        <w:jc w:val="both"/>
+        <w:rPr>
+          <w:lang w:val="en-029"/>
+        </w:rPr>
+      </w:pPr>
+      <w:r>
+        <w:rPr>
+          <w:lang w:val="en-029"/>
+        </w:rPr>
+        <w:t>B4bisGP,R6 GP,V3 GP,V4 GP,R5bis GP,R6bisGP,R8bisGP,V2GP,V8GP</w:t>
       </w:r>
     </w:p>
     <w:p>

</xml_diff>

<commit_message>
adjusted stats interface messages and working on requirments file
</commit_message>
<xml_diff>
--- a/Example_Data/Notes_on_Datasets.docx
+++ b/Example_Data/Notes_on_Datasets.docx
@@ -324,24 +324,30 @@
       </w:pPr>
       <w:r>
         <w:rPr/>
-        <w:t>Groups are defined within the sample name column.</w:t>
-      </w:r>
-    </w:p>
-    <w:p>
-      <w:pPr>
-        <w:pStyle w:val="Normal"/>
-        <w:rPr/>
-      </w:pPr>
-      <w:r>
-        <w:rPr/>
-        <w:t>order :</w:t>
-      </w:r>
-      <w:bookmarkStart w:id="0" w:name="__DdeLink__12249_2669968041"/>
+        <w:t>Let column name field blank.</w:t>
+      </w:r>
+    </w:p>
+    <w:p>
+      <w:pPr>
+        <w:pStyle w:val="Normal"/>
+        <w:rPr/>
+      </w:pPr>
+      <w:r>
+        <w:rPr/>
+        <w:t>Groups</w:t>
+      </w:r>
+      <w:r>
+        <w:rPr/>
+        <w:t xml:space="preserve"> :</w:t>
+      </w:r>
+      <w:bookmarkStart w:id="0" w:name="__DdeLink__302_1425697230"/>
+      <w:bookmarkStart w:id="1" w:name="__DdeLink__12249_2669968041"/>
       <w:r>
         <w:rPr/>
         <w:t>IPSC,NPC,DA4W,DA6W</w:t>
       </w:r>
       <w:bookmarkEnd w:id="0"/>
+      <w:bookmarkEnd w:id="1"/>
     </w:p>
     <w:p>
       <w:pPr>

</xml_diff>

<commit_message>
added link for local download and moved into the linking folder
</commit_message>
<xml_diff>
--- a/Example_Data/Notes_on_Datasets.docx
+++ b/Example_Data/Notes_on_Datasets.docx
@@ -304,6 +304,20 @@
       </w:pPr>
       <w:r>
         <w:rPr/>
+        <w:t xml:space="preserve">**** </w:t>
+      </w:r>
+      <w:r>
+        <w:rPr/>
+        <w:t>note if you do not enter a number of groups no statistics will be run.</w:t>
+      </w:r>
+    </w:p>
+    <w:p>
+      <w:pPr>
+        <w:pStyle w:val="Normal"/>
+        <w:rPr/>
+      </w:pPr>
+      <w:r>
+        <w:rPr/>
         <w:t>One-way Anova</w:t>
       </w:r>
     </w:p>
@@ -340,7 +354,7 @@
         <w:rPr/>
         <w:t xml:space="preserve"> :</w:t>
       </w:r>
-      <w:bookmarkStart w:id="0" w:name="__DdeLink__302_1425697230"/>
+      <w:bookmarkStart w:id="0" w:name="__DdeLink__303_1425697230"/>
       <w:bookmarkStart w:id="1" w:name="__DdeLink__12249_2669968041"/>
       <w:r>
         <w:rPr/>

</xml_diff>